<commit_message>
Finished acquiring results to apply inferential statistics onto
</commit_message>
<xml_diff>
--- a/Research Methods/Lecture 1/Assignment 2/Research Methods Assignment 2 Resit.docx
+++ b/Research Methods/Lecture 1/Assignment 2/Research Methods Assignment 2 Resit.docx
@@ -43,9 +43,807 @@
     </w:p>
     <w:p>
       <w:r>
-        <w:t>The chosen datasets to be analysed were face recognition dataset containing photos of people that were used to create a machine learning model that could then identify people with a high degree of accuracy. In order to apply inferential statistics onto this type of data, a new dataset had to be generated, this dataset would present necessary information such as race and classification accuracy of the people in the dataset which would then allow the application of inferential statistics.</w:t>
-      </w:r>
-    </w:p>
+        <w:t xml:space="preserve">The chosen datasets to be analysed were face recognition dataset containing photos of people that were used to create a machine learning model that could then identify people with a high degree of accuracy. </w:t>
+      </w:r>
+      <w:proofErr w:type="gramStart"/>
+      <w:r>
+        <w:t>In order to</w:t>
+      </w:r>
+      <w:proofErr w:type="gramEnd"/>
+      <w:r>
+        <w:t xml:space="preserve"> apply inferential statistics onto this type of data, </w:t>
+      </w:r>
+      <w:r>
+        <w:t xml:space="preserve">more information was necessary. Information such as the </w:t>
+      </w:r>
+      <w:r>
+        <w:t xml:space="preserve">Percentage of each ethnicity present in the dataset. As this information was not </w:t>
+      </w:r>
+      <w:r>
+        <w:t>publicly</w:t>
+      </w:r>
+      <w:r>
+        <w:t xml:space="preserve"> available anywhere, an et</w:t>
+      </w:r>
+      <w:r>
+        <w:t xml:space="preserve">hnicity detection algorithm was used to iterate through the dataset and classify each person as their most likely ethnicity. The </w:t>
+      </w:r>
+      <w:proofErr w:type="spellStart"/>
+      <w:r>
+        <w:t>Deepface</w:t>
+      </w:r>
+      <w:proofErr w:type="spellEnd"/>
+      <w:r>
+        <w:t xml:space="preserve"> python</w:t>
+      </w:r>
+      <w:r>
+        <w:t xml:space="preserve"> library which boasts an accuracy of 97.44% was used for this.</w:t>
+      </w:r>
+      <w:r>
+        <w:t xml:space="preserve"> The below table illustrates the percentage of each ethnicity present in the Labelled Faces in the wild dataset.</w:t>
+      </w:r>
+    </w:p>
+    <w:p>
+      <w:pPr>
+        <w:keepNext/>
+      </w:pPr>
+      <w:r>
+        <w:rPr>
+          <w:noProof/>
+        </w:rPr>
+        <w:drawing>
+          <wp:inline distT="0" distB="0" distL="0" distR="0" wp14:anchorId="30728F46" wp14:editId="7329AA56">
+            <wp:extent cx="5731510" cy="2396490"/>
+            <wp:effectExtent l="0" t="0" r="2540" b="3810"/>
+            <wp:docPr id="1" name="Picture 1" descr="Table&#10;&#10;Description automatically generated"/>
+            <wp:cNvGraphicFramePr>
+              <a:graphicFrameLocks xmlns:a="http://schemas.openxmlformats.org/drawingml/2006/main" noChangeAspect="1"/>
+            </wp:cNvGraphicFramePr>
+            <a:graphic xmlns:a="http://schemas.openxmlformats.org/drawingml/2006/main">
+              <a:graphicData uri="http://schemas.openxmlformats.org/drawingml/2006/picture">
+                <pic:pic xmlns:pic="http://schemas.openxmlformats.org/drawingml/2006/picture">
+                  <pic:nvPicPr>
+                    <pic:cNvPr id="1" name="Picture 1" descr="Table&#10;&#10;Description automatically generated"/>
+                    <pic:cNvPicPr/>
+                  </pic:nvPicPr>
+                  <pic:blipFill>
+                    <a:blip r:embed="rId6" cstate="print">
+                      <a:extLst>
+                        <a:ext uri="{28A0092B-C50C-407E-A947-70E740481C1C}">
+                          <a14:useLocalDpi xmlns:a14="http://schemas.microsoft.com/office/drawing/2010/main" val="0"/>
+                        </a:ext>
+                      </a:extLst>
+                    </a:blip>
+                    <a:stretch>
+                      <a:fillRect/>
+                    </a:stretch>
+                  </pic:blipFill>
+                  <pic:spPr>
+                    <a:xfrm>
+                      <a:off x="0" y="0"/>
+                      <a:ext cx="5731510" cy="2396490"/>
+                    </a:xfrm>
+                    <a:prstGeom prst="rect">
+                      <a:avLst/>
+                    </a:prstGeom>
+                  </pic:spPr>
+                </pic:pic>
+              </a:graphicData>
+            </a:graphic>
+          </wp:inline>
+        </w:drawing>
+      </w:r>
+    </w:p>
+    <w:p>
+      <w:pPr>
+        <w:pStyle w:val="Caption"/>
+      </w:pPr>
+      <w:r>
+        <w:t xml:space="preserve">Fig. </w:t>
+      </w:r>
+      <w:fldSimple w:instr=" SEQ Fig. \* ARABIC ">
+        <w:r>
+          <w:rPr>
+            <w:noProof/>
+          </w:rPr>
+          <w:t>1</w:t>
+        </w:r>
+      </w:fldSimple>
+      <w:r>
+        <w:t xml:space="preserve"> </w:t>
+      </w:r>
+      <w:r>
+        <w:t>This results of the analysis proves the accuracy of the ethnicity detection algorithm to be within the margins of the states accuracy level with an accuracy of 97% (57+7+10+10+12+1) in comparison to the stated 97.44%</w:t>
+      </w:r>
+      <w:r>
+        <w:t>.</w:t>
+      </w:r>
+      <w:r>
+        <w:t xml:space="preserve"> </w:t>
+      </w:r>
+      <w:r>
+        <w:t xml:space="preserve">However, these results are also proof that the dataset is skewed as 57% of the </w:t>
+      </w:r>
+      <w:r>
+        <w:t>sample size is of a white ethnic background.</w:t>
+      </w:r>
+      <w:r>
+        <w:t xml:space="preserve"> The </w:t>
+      </w:r>
+      <w:r>
+        <w:t>“race unrecognised”</w:t>
+      </w:r>
+      <w:r>
+        <w:t xml:space="preserve"> section does NOT represent wrongly classified ethnicities, instead it represents people </w:t>
+      </w:r>
+      <w:proofErr w:type="gramStart"/>
+      <w:r>
+        <w:t>who’s</w:t>
+      </w:r>
+      <w:proofErr w:type="gramEnd"/>
+      <w:r>
+        <w:t xml:space="preserve"> ethnicities could not be detected due to blurry or</w:t>
+      </w:r>
+      <w:r>
+        <w:t xml:space="preserve"> inadequate images.</w:t>
+      </w:r>
+    </w:p>
+    <w:p>
+      <w:r>
+        <w:t xml:space="preserve">After acquiring the percentages of each Ethnicity in the dataset, </w:t>
+      </w:r>
+      <w:r>
+        <w:t>5</w:t>
+      </w:r>
+      <w:r>
+        <w:t xml:space="preserve"> sample</w:t>
+      </w:r>
+      <w:r>
+        <w:t>s</w:t>
+      </w:r>
+      <w:r>
+        <w:t xml:space="preserve"> of 20 people from each ethnicity was chosen to test the face recognition accuracy</w:t>
+      </w:r>
+      <w:r>
+        <w:t xml:space="preserve"> of the dataset by comparing</w:t>
+      </w:r>
+      <w:r>
+        <w:t>,</w:t>
+      </w:r>
+      <w:r>
+        <w:t xml:space="preserve"> </w:t>
+      </w:r>
+      <w:r>
+        <w:t xml:space="preserve">within each ethnic group, </w:t>
+      </w:r>
+      <w:r>
+        <w:t>a person from the 20 at random with</w:t>
+      </w:r>
+      <w:r>
+        <w:t xml:space="preserve"> the other 19 participants and accessing</w:t>
+      </w:r>
+      <w:r>
+        <w:t xml:space="preserve"> the M.A.D (Mean Average Distance), a unit of measurement that measured how similar two faces being compared are. A higher Distance value would mean the two faces being compared are less similar and a lower distance value would mean the faces being compared are more similar. Therefore, the higher the mean Average, the better the </w:t>
+      </w:r>
+      <w:r>
+        <w:t>algorithm is</w:t>
+      </w:r>
+      <w:r>
+        <w:t xml:space="preserve"> at correctly identifying a person from an ethnic</w:t>
+      </w:r>
+      <w:r>
+        <w:t xml:space="preserve"> group.</w:t>
+      </w:r>
+    </w:p>
+    <w:p>
+      <w:r>
+        <w:t>When comparing</w:t>
+      </w:r>
+      <w:r>
+        <w:t xml:space="preserve"> the results between black and white people, the</w:t>
+      </w:r>
+      <w:r>
+        <w:t xml:space="preserve"> results illustrated that the algorithm was better</w:t>
+      </w:r>
+      <w:r>
+        <w:t xml:space="preserve"> at differentiating between white people by at least 9%</w:t>
+      </w:r>
+      <w:r>
+        <w:t xml:space="preserve">. Given that only a sample of 20 was tested and there are only </w:t>
+      </w:r>
+      <w:r>
+        <w:t>425 black people in comparison to a staggering 3277 white people in the dataset, it is evident that the algorithm would person even better if a larger sample was tested</w:t>
+      </w:r>
+      <w:r>
+        <w:t xml:space="preserve"> as the Face recognition model generated with this dataset would have </w:t>
+      </w:r>
+      <w:r>
+        <w:lastRenderedPageBreak/>
+        <w:t>significantly more samples of white people to be trained on, making it significantly better at recognising white people.</w:t>
+      </w:r>
+      <w:r>
+        <w:t xml:space="preserve"> Below are the T and Z test results of the comparison</w:t>
+      </w:r>
+      <w:r>
+        <w:t>.</w:t>
+      </w:r>
+    </w:p>
+    <w:tbl>
+      <w:tblPr>
+        <w:tblStyle w:val="TableGrid"/>
+        <w:tblW w:w="0" w:type="auto"/>
+        <w:tblLook w:val="04A0" w:firstRow="1" w:lastRow="0" w:firstColumn="1" w:lastColumn="0" w:noHBand="0" w:noVBand="1"/>
+      </w:tblPr>
+      <w:tblGrid>
+        <w:gridCol w:w="3005"/>
+        <w:gridCol w:w="3005"/>
+        <w:gridCol w:w="3006"/>
+      </w:tblGrid>
+      <w:tr>
+        <w:tc>
+          <w:tcPr>
+            <w:tcW w:w="3005" w:type="dxa"/>
+            <w:vAlign w:val="bottom"/>
+          </w:tcPr>
+          <w:p>
+            <w:r>
+              <w:t>t-Test: Two-Sample Assuming Unequal Variances</w:t>
+            </w:r>
+          </w:p>
+        </w:tc>
+        <w:tc>
+          <w:tcPr>
+            <w:tcW w:w="3005" w:type="dxa"/>
+            <w:vAlign w:val="bottom"/>
+          </w:tcPr>
+          <w:p>
+            <w:r>
+              <w:t xml:space="preserve">Black </w:t>
+            </w:r>
+            <w:r>
+              <w:t>Ethnicity</w:t>
+            </w:r>
+          </w:p>
+        </w:tc>
+        <w:tc>
+          <w:tcPr>
+            <w:tcW w:w="3006" w:type="dxa"/>
+            <w:vAlign w:val="bottom"/>
+          </w:tcPr>
+          <w:p>
+            <w:r>
+              <w:t>White Ethnicity</w:t>
+            </w:r>
+          </w:p>
+        </w:tc>
+      </w:tr>
+      <w:tr>
+        <w:tc>
+          <w:tcPr>
+            <w:tcW w:w="3005" w:type="dxa"/>
+            <w:vAlign w:val="bottom"/>
+          </w:tcPr>
+          <w:p>
+            <w:pPr>
+              <w:rPr>
+                <w:rFonts w:ascii="Calibri" w:hAnsi="Calibri" w:cs="Calibri"/>
+                <w:color w:val="000000"/>
+              </w:rPr>
+            </w:pPr>
+            <w:r>
+              <w:rPr>
+                <w:rFonts w:ascii="Calibri" w:hAnsi="Calibri" w:cs="Calibri"/>
+                <w:color w:val="000000"/>
+              </w:rPr>
+              <w:t>Mean</w:t>
+            </w:r>
+          </w:p>
+        </w:tc>
+        <w:tc>
+          <w:tcPr>
+            <w:tcW w:w="3005" w:type="dxa"/>
+            <w:vAlign w:val="bottom"/>
+          </w:tcPr>
+          <w:p>
+            <w:pPr>
+              <w:rPr>
+                <w:rFonts w:ascii="Calibri" w:hAnsi="Calibri" w:cs="Calibri"/>
+                <w:color w:val="000000"/>
+              </w:rPr>
+            </w:pPr>
+            <w:r>
+              <w:rPr>
+                <w:rFonts w:ascii="Calibri" w:hAnsi="Calibri" w:cs="Calibri"/>
+                <w:color w:val="000000"/>
+              </w:rPr>
+              <w:t>0.666842</w:t>
+            </w:r>
+          </w:p>
+        </w:tc>
+        <w:tc>
+          <w:tcPr>
+            <w:tcW w:w="3006" w:type="dxa"/>
+            <w:vAlign w:val="bottom"/>
+          </w:tcPr>
+          <w:p>
+            <w:pPr>
+              <w:rPr>
+                <w:rFonts w:ascii="Calibri" w:hAnsi="Calibri" w:cs="Calibri"/>
+                <w:color w:val="000000"/>
+              </w:rPr>
+            </w:pPr>
+            <w:r>
+              <w:rPr>
+                <w:rFonts w:ascii="Calibri" w:hAnsi="Calibri" w:cs="Calibri"/>
+                <w:color w:val="000000"/>
+              </w:rPr>
+              <w:t>0.751053</w:t>
+            </w:r>
+          </w:p>
+        </w:tc>
+      </w:tr>
+      <w:tr>
+        <w:tc>
+          <w:tcPr>
+            <w:tcW w:w="3005" w:type="dxa"/>
+            <w:vAlign w:val="bottom"/>
+          </w:tcPr>
+          <w:p>
+            <w:r>
+              <w:rPr>
+                <w:rFonts w:ascii="Calibri" w:hAnsi="Calibri" w:cs="Calibri"/>
+                <w:color w:val="000000"/>
+              </w:rPr>
+              <w:t>Variance</w:t>
+            </w:r>
+          </w:p>
+        </w:tc>
+        <w:tc>
+          <w:tcPr>
+            <w:tcW w:w="3005" w:type="dxa"/>
+            <w:vAlign w:val="bottom"/>
+          </w:tcPr>
+          <w:p>
+            <w:r>
+              <w:rPr>
+                <w:rFonts w:ascii="Calibri" w:hAnsi="Calibri" w:cs="Calibri"/>
+                <w:color w:val="000000"/>
+              </w:rPr>
+              <w:t>0.013001</w:t>
+            </w:r>
+          </w:p>
+        </w:tc>
+        <w:tc>
+          <w:tcPr>
+            <w:tcW w:w="3006" w:type="dxa"/>
+            <w:vAlign w:val="bottom"/>
+          </w:tcPr>
+          <w:p>
+            <w:r>
+              <w:rPr>
+                <w:rFonts w:ascii="Calibri" w:hAnsi="Calibri" w:cs="Calibri"/>
+                <w:color w:val="000000"/>
+              </w:rPr>
+              <w:t>0.013677</w:t>
+            </w:r>
+          </w:p>
+        </w:tc>
+      </w:tr>
+      <w:tr>
+        <w:tc>
+          <w:tcPr>
+            <w:tcW w:w="3005" w:type="dxa"/>
+            <w:vAlign w:val="bottom"/>
+          </w:tcPr>
+          <w:p>
+            <w:r>
+              <w:rPr>
+                <w:rFonts w:ascii="Calibri" w:hAnsi="Calibri" w:cs="Calibri"/>
+                <w:color w:val="000000"/>
+              </w:rPr>
+              <w:t>Observations</w:t>
+            </w:r>
+          </w:p>
+        </w:tc>
+        <w:tc>
+          <w:tcPr>
+            <w:tcW w:w="3005" w:type="dxa"/>
+            <w:vAlign w:val="bottom"/>
+          </w:tcPr>
+          <w:p>
+            <w:r>
+              <w:rPr>
+                <w:rFonts w:ascii="Calibri" w:hAnsi="Calibri" w:cs="Calibri"/>
+                <w:color w:val="000000"/>
+              </w:rPr>
+              <w:t>19</w:t>
+            </w:r>
+          </w:p>
+        </w:tc>
+        <w:tc>
+          <w:tcPr>
+            <w:tcW w:w="3006" w:type="dxa"/>
+            <w:vAlign w:val="bottom"/>
+          </w:tcPr>
+          <w:p>
+            <w:r>
+              <w:rPr>
+                <w:rFonts w:ascii="Calibri" w:hAnsi="Calibri" w:cs="Calibri"/>
+                <w:color w:val="000000"/>
+              </w:rPr>
+              <w:t>19</w:t>
+            </w:r>
+          </w:p>
+        </w:tc>
+      </w:tr>
+      <w:tr>
+        <w:tc>
+          <w:tcPr>
+            <w:tcW w:w="3005" w:type="dxa"/>
+            <w:vAlign w:val="bottom"/>
+          </w:tcPr>
+          <w:p>
+            <w:r>
+              <w:rPr>
+                <w:rFonts w:ascii="Calibri" w:hAnsi="Calibri" w:cs="Calibri"/>
+                <w:color w:val="000000"/>
+              </w:rPr>
+              <w:t>Hypothesized Mean Difference</w:t>
+            </w:r>
+          </w:p>
+        </w:tc>
+        <w:tc>
+          <w:tcPr>
+            <w:tcW w:w="3005" w:type="dxa"/>
+            <w:vAlign w:val="bottom"/>
+          </w:tcPr>
+          <w:p>
+            <w:r>
+              <w:rPr>
+                <w:rFonts w:ascii="Calibri" w:hAnsi="Calibri" w:cs="Calibri"/>
+                <w:color w:val="000000"/>
+              </w:rPr>
+              <w:t>0</w:t>
+            </w:r>
+          </w:p>
+        </w:tc>
+        <w:tc>
+          <w:tcPr>
+            <w:tcW w:w="3006" w:type="dxa"/>
+            <w:vAlign w:val="bottom"/>
+          </w:tcPr>
+          <w:p>
+            <w:r>
+              <w:rPr>
+                <w:rFonts w:ascii="Calibri" w:hAnsi="Calibri" w:cs="Calibri"/>
+                <w:color w:val="000000"/>
+              </w:rPr>
+              <w:t> </w:t>
+            </w:r>
+          </w:p>
+        </w:tc>
+      </w:tr>
+      <w:tr>
+        <w:tc>
+          <w:tcPr>
+            <w:tcW w:w="3005" w:type="dxa"/>
+            <w:vAlign w:val="bottom"/>
+          </w:tcPr>
+          <w:p>
+            <w:proofErr w:type="spellStart"/>
+            <w:r>
+              <w:rPr>
+                <w:rFonts w:ascii="Calibri" w:hAnsi="Calibri" w:cs="Calibri"/>
+                <w:color w:val="000000"/>
+              </w:rPr>
+              <w:t>df</w:t>
+            </w:r>
+            <w:proofErr w:type="spellEnd"/>
+          </w:p>
+        </w:tc>
+        <w:tc>
+          <w:tcPr>
+            <w:tcW w:w="3005" w:type="dxa"/>
+            <w:vAlign w:val="bottom"/>
+          </w:tcPr>
+          <w:p>
+            <w:r>
+              <w:rPr>
+                <w:rFonts w:ascii="Calibri" w:hAnsi="Calibri" w:cs="Calibri"/>
+                <w:color w:val="000000"/>
+              </w:rPr>
+              <w:t>36</w:t>
+            </w:r>
+          </w:p>
+        </w:tc>
+        <w:tc>
+          <w:tcPr>
+            <w:tcW w:w="3006" w:type="dxa"/>
+            <w:vAlign w:val="bottom"/>
+          </w:tcPr>
+          <w:p>
+            <w:r>
+              <w:rPr>
+                <w:rFonts w:ascii="Calibri" w:hAnsi="Calibri" w:cs="Calibri"/>
+                <w:color w:val="000000"/>
+              </w:rPr>
+              <w:t> </w:t>
+            </w:r>
+          </w:p>
+        </w:tc>
+      </w:tr>
+      <w:tr>
+        <w:tc>
+          <w:tcPr>
+            <w:tcW w:w="3005" w:type="dxa"/>
+            <w:vAlign w:val="bottom"/>
+          </w:tcPr>
+          <w:p>
+            <w:r>
+              <w:rPr>
+                <w:rFonts w:ascii="Calibri" w:hAnsi="Calibri" w:cs="Calibri"/>
+                <w:color w:val="000000"/>
+              </w:rPr>
+              <w:t>t Stat</w:t>
+            </w:r>
+          </w:p>
+        </w:tc>
+        <w:tc>
+          <w:tcPr>
+            <w:tcW w:w="3005" w:type="dxa"/>
+            <w:vAlign w:val="bottom"/>
+          </w:tcPr>
+          <w:p>
+            <w:r>
+              <w:rPr>
+                <w:rFonts w:ascii="Calibri" w:hAnsi="Calibri" w:cs="Calibri"/>
+                <w:color w:val="000000"/>
+              </w:rPr>
+              <w:t>-2.24736</w:t>
+            </w:r>
+          </w:p>
+        </w:tc>
+        <w:tc>
+          <w:tcPr>
+            <w:tcW w:w="3006" w:type="dxa"/>
+            <w:vAlign w:val="bottom"/>
+          </w:tcPr>
+          <w:p>
+            <w:r>
+              <w:rPr>
+                <w:rFonts w:ascii="Calibri" w:hAnsi="Calibri" w:cs="Calibri"/>
+                <w:color w:val="000000"/>
+              </w:rPr>
+              <w:t> </w:t>
+            </w:r>
+          </w:p>
+        </w:tc>
+      </w:tr>
+      <w:tr>
+        <w:tc>
+          <w:tcPr>
+            <w:tcW w:w="3005" w:type="dxa"/>
+            <w:vAlign w:val="bottom"/>
+          </w:tcPr>
+          <w:p>
+            <w:r>
+              <w:rPr>
+                <w:rFonts w:ascii="Calibri" w:hAnsi="Calibri" w:cs="Calibri"/>
+                <w:color w:val="000000"/>
+              </w:rPr>
+              <w:t>P(T&lt;=t) one-tail</w:t>
+            </w:r>
+          </w:p>
+        </w:tc>
+        <w:tc>
+          <w:tcPr>
+            <w:tcW w:w="3005" w:type="dxa"/>
+            <w:vAlign w:val="bottom"/>
+          </w:tcPr>
+          <w:p>
+            <w:r>
+              <w:rPr>
+                <w:rFonts w:ascii="Calibri" w:hAnsi="Calibri" w:cs="Calibri"/>
+                <w:color w:val="000000"/>
+              </w:rPr>
+              <w:t>0.01542</w:t>
+            </w:r>
+          </w:p>
+        </w:tc>
+        <w:tc>
+          <w:tcPr>
+            <w:tcW w:w="3006" w:type="dxa"/>
+            <w:vAlign w:val="bottom"/>
+          </w:tcPr>
+          <w:p>
+            <w:r>
+              <w:rPr>
+                <w:rFonts w:ascii="Calibri" w:hAnsi="Calibri" w:cs="Calibri"/>
+                <w:color w:val="000000"/>
+              </w:rPr>
+              <w:t> </w:t>
+            </w:r>
+          </w:p>
+        </w:tc>
+      </w:tr>
+      <w:tr>
+        <w:tc>
+          <w:tcPr>
+            <w:tcW w:w="3005" w:type="dxa"/>
+            <w:vAlign w:val="bottom"/>
+          </w:tcPr>
+          <w:p>
+            <w:r>
+              <w:rPr>
+                <w:rFonts w:ascii="Calibri" w:hAnsi="Calibri" w:cs="Calibri"/>
+                <w:color w:val="000000"/>
+              </w:rPr>
+              <w:t>t Critical one-tail</w:t>
+            </w:r>
+          </w:p>
+        </w:tc>
+        <w:tc>
+          <w:tcPr>
+            <w:tcW w:w="3005" w:type="dxa"/>
+            <w:vAlign w:val="bottom"/>
+          </w:tcPr>
+          <w:p>
+            <w:r>
+              <w:rPr>
+                <w:rFonts w:ascii="Calibri" w:hAnsi="Calibri" w:cs="Calibri"/>
+                <w:color w:val="000000"/>
+              </w:rPr>
+              <w:t>1.688298</w:t>
+            </w:r>
+          </w:p>
+        </w:tc>
+        <w:tc>
+          <w:tcPr>
+            <w:tcW w:w="3006" w:type="dxa"/>
+            <w:vAlign w:val="bottom"/>
+          </w:tcPr>
+          <w:p>
+            <w:r>
+              <w:rPr>
+                <w:rFonts w:ascii="Calibri" w:hAnsi="Calibri" w:cs="Calibri"/>
+                <w:color w:val="000000"/>
+              </w:rPr>
+              <w:t> </w:t>
+            </w:r>
+          </w:p>
+        </w:tc>
+      </w:tr>
+      <w:tr>
+        <w:tc>
+          <w:tcPr>
+            <w:tcW w:w="3005" w:type="dxa"/>
+            <w:vAlign w:val="bottom"/>
+          </w:tcPr>
+          <w:p>
+            <w:pPr>
+              <w:rPr>
+                <w:rFonts w:ascii="Calibri" w:hAnsi="Calibri" w:cs="Calibri"/>
+                <w:color w:val="000000"/>
+              </w:rPr>
+            </w:pPr>
+            <w:r>
+              <w:rPr>
+                <w:rFonts w:ascii="Calibri" w:hAnsi="Calibri" w:cs="Calibri"/>
+                <w:color w:val="000000"/>
+              </w:rPr>
+              <w:t>P(T&lt;=t) two-tail</w:t>
+            </w:r>
+          </w:p>
+        </w:tc>
+        <w:tc>
+          <w:tcPr>
+            <w:tcW w:w="3005" w:type="dxa"/>
+            <w:vAlign w:val="bottom"/>
+          </w:tcPr>
+          <w:p>
+            <w:pPr>
+              <w:rPr>
+                <w:rFonts w:ascii="Calibri" w:hAnsi="Calibri" w:cs="Calibri"/>
+                <w:color w:val="000000"/>
+              </w:rPr>
+            </w:pPr>
+            <w:r>
+              <w:rPr>
+                <w:rFonts w:ascii="Calibri" w:hAnsi="Calibri" w:cs="Calibri"/>
+                <w:color w:val="000000"/>
+              </w:rPr>
+              <w:t>0.030839</w:t>
+            </w:r>
+          </w:p>
+        </w:tc>
+        <w:tc>
+          <w:tcPr>
+            <w:tcW w:w="3006" w:type="dxa"/>
+            <w:vAlign w:val="bottom"/>
+          </w:tcPr>
+          <w:p>
+            <w:pPr>
+              <w:rPr>
+                <w:rFonts w:ascii="Calibri" w:hAnsi="Calibri" w:cs="Calibri"/>
+                <w:color w:val="000000"/>
+              </w:rPr>
+            </w:pPr>
+            <w:r>
+              <w:rPr>
+                <w:rFonts w:ascii="Calibri" w:hAnsi="Calibri" w:cs="Calibri"/>
+                <w:color w:val="000000"/>
+              </w:rPr>
+              <w:t> </w:t>
+            </w:r>
+          </w:p>
+        </w:tc>
+      </w:tr>
+      <w:tr>
+        <w:tc>
+          <w:tcPr>
+            <w:tcW w:w="3005" w:type="dxa"/>
+            <w:vAlign w:val="bottom"/>
+          </w:tcPr>
+          <w:p>
+            <w:pPr>
+              <w:rPr>
+                <w:rFonts w:ascii="Calibri" w:hAnsi="Calibri" w:cs="Calibri"/>
+                <w:color w:val="000000"/>
+              </w:rPr>
+            </w:pPr>
+            <w:r>
+              <w:rPr>
+                <w:rFonts w:ascii="Calibri" w:hAnsi="Calibri" w:cs="Calibri"/>
+                <w:color w:val="000000"/>
+              </w:rPr>
+              <w:t>t Critical two-tail</w:t>
+            </w:r>
+          </w:p>
+        </w:tc>
+        <w:tc>
+          <w:tcPr>
+            <w:tcW w:w="3005" w:type="dxa"/>
+            <w:vAlign w:val="bottom"/>
+          </w:tcPr>
+          <w:p>
+            <w:pPr>
+              <w:rPr>
+                <w:rFonts w:ascii="Calibri" w:hAnsi="Calibri" w:cs="Calibri"/>
+                <w:color w:val="000000"/>
+              </w:rPr>
+            </w:pPr>
+            <w:r>
+              <w:rPr>
+                <w:rFonts w:ascii="Calibri" w:hAnsi="Calibri" w:cs="Calibri"/>
+                <w:color w:val="000000"/>
+              </w:rPr>
+              <w:t>2.028094</w:t>
+            </w:r>
+          </w:p>
+        </w:tc>
+        <w:tc>
+          <w:tcPr>
+            <w:tcW w:w="3006" w:type="dxa"/>
+            <w:vAlign w:val="bottom"/>
+          </w:tcPr>
+          <w:p>
+            <w:pPr>
+              <w:rPr>
+                <w:rFonts w:ascii="Calibri" w:hAnsi="Calibri" w:cs="Calibri"/>
+                <w:color w:val="000000"/>
+              </w:rPr>
+            </w:pPr>
+            <w:r>
+              <w:rPr>
+                <w:rFonts w:ascii="Calibri" w:hAnsi="Calibri" w:cs="Calibri"/>
+                <w:color w:val="000000"/>
+              </w:rPr>
+              <w:t> </w:t>
+            </w:r>
+          </w:p>
+        </w:tc>
+      </w:tr>
+    </w:tbl>
     <w:p/>
     <w:p>
       <w:pPr>
@@ -94,8 +892,13 @@
         </w:numPr>
       </w:pPr>
       <w:r>
-        <w:t>What data collection means for facial recognition systems</w:t>
-      </w:r>
+        <w:t xml:space="preserve">What data collection means for facial recognition </w:t>
+      </w:r>
+      <w:proofErr w:type="gramStart"/>
+      <w:r>
+        <w:t>systems</w:t>
+      </w:r>
+      <w:proofErr w:type="gramEnd"/>
     </w:p>
     <w:p>
       <w:pPr>
@@ -106,8 +909,13 @@
         </w:numPr>
       </w:pPr>
       <w:r>
-        <w:t>The lighting conditions the images were taken in</w:t>
-      </w:r>
+        <w:t xml:space="preserve">The lighting conditions the images were taken </w:t>
+      </w:r>
+      <w:proofErr w:type="gramStart"/>
+      <w:r>
+        <w:t>in</w:t>
+      </w:r>
+      <w:proofErr w:type="gramEnd"/>
     </w:p>
     <w:p>
       <w:pPr>
@@ -176,15 +984,32 @@
           <w:b/>
           <w:bCs/>
         </w:rPr>
-        <w:t>/Public face image datasets</w:t>
-      </w:r>
+        <w:t xml:space="preserve">/Public face image </w:t>
+      </w:r>
+      <w:proofErr w:type="gramStart"/>
+      <w:r>
+        <w:rPr>
+          <w:b/>
+          <w:bCs/>
+        </w:rPr>
+        <w:t>datasets</w:t>
+      </w:r>
+      <w:proofErr w:type="gramEnd"/>
     </w:p>
     <w:p>
       <w:r>
         <w:t>Public</w:t>
       </w:r>
       <w:r>
-        <w:t xml:space="preserve"> datasets are created by a third party and can either be open source or bought. Labelled Faces and CelebA are examples of free </w:t>
+        <w:t xml:space="preserve"> datasets are created by a third party and can either be open source or bought. Labelled Faces and </w:t>
+      </w:r>
+      <w:proofErr w:type="spellStart"/>
+      <w:r>
+        <w:t>CelebA</w:t>
+      </w:r>
+      <w:proofErr w:type="spellEnd"/>
+      <w:r>
+        <w:t xml:space="preserve"> are examples of free </w:t>
       </w:r>
       <w:r>
         <w:t xml:space="preserve">facial </w:t>
@@ -206,11 +1031,11 @@
     </w:p>
     <w:p>
       <w:r>
-        <w:t xml:space="preserve">The disadvantages of this method are that there is a lack of customization. As the data is already collected, there is little that can be done to categorise the sample to make it specific for a unique project’s requirements. If the dataset does not have images with a certain type of obstruction on the </w:t>
+        <w:t xml:space="preserve">The disadvantages of this method are that there is a lack of customization. As the data is already collected, there is little that can be done to categorise the sample to make it specific for a unique </w:t>
       </w:r>
       <w:r>
         <w:lastRenderedPageBreak/>
-        <w:t>face such as masks or glasses, then additional data needs to be added and this can add pre-processing costs to a budget.</w:t>
+        <w:t>project’s requirements. If the dataset does not have images with a certain type of obstruction on the face such as masks or glasses, then additional data needs to be added and this can add pre-processing costs to a budget.</w:t>
       </w:r>
     </w:p>
     <w:p>
@@ -223,8 +1048,13 @@
         <w:t>Another method of collecting</w:t>
       </w:r>
       <w:r>
-        <w:t xml:space="preserve"> face data is through crowdsourcing</w:t>
-      </w:r>
+        <w:t xml:space="preserve"> face data is through </w:t>
+      </w:r>
+      <w:proofErr w:type="gramStart"/>
+      <w:r>
+        <w:t>crowdsourcing</w:t>
+      </w:r>
+      <w:proofErr w:type="gramEnd"/>
     </w:p>
     <w:p>
       <w:pPr>
@@ -283,7 +1113,15 @@
         <w:t>T</w:t>
       </w:r>
       <w:r>
-        <w:t>he demerits of crowdsourcing are that if constraints are not set at the start then there can be quality issues since the devices that are used for data</w:t>
+        <w:t xml:space="preserve">he demerits of crowdsourcing are that if constraints are not set at the </w:t>
+      </w:r>
+      <w:proofErr w:type="gramStart"/>
+      <w:r>
+        <w:t>start</w:t>
+      </w:r>
+      <w:proofErr w:type="gramEnd"/>
+      <w:r>
+        <w:t xml:space="preserve"> then there can be quality issues since the devices that are used for data</w:t>
       </w:r>
       <w:r>
         <w:t xml:space="preserve"> </w:t>
@@ -321,7 +1159,15 @@
     <w:p/>
     <w:p>
       <w:r>
-        <w:t>Now having looked at two methods which rely on human participants, it is time to consider alternatives when this falls short or other methods are more appropriate. Automated face image data collection is one such method.</w:t>
+        <w:t xml:space="preserve">Now having looked at two methods which rely on human participants, it is time to consider alternatives when </w:t>
+      </w:r>
+      <w:proofErr w:type="gramStart"/>
+      <w:r>
+        <w:t>this falls</w:t>
+      </w:r>
+      <w:proofErr w:type="gramEnd"/>
+      <w:r>
+        <w:t xml:space="preserve"> short or other methods are more appropriate. Automated face image data collection is one such method.</w:t>
       </w:r>
     </w:p>
     <w:p>
@@ -352,16 +1198,21 @@
     </w:p>
     <w:p>
       <w:r>
-        <w:t xml:space="preserve">The advantages of this are that no human input is required, requirements can be easily specified and are sure to be followed as this would be free from human errors. Lastly, it is cheaper since only the </w:t>
-      </w:r>
-      <w:r>
         <w:lastRenderedPageBreak/>
-        <w:t>machine learning model and system it is running on is required, no additional equipment or recruitment of contributors is required.</w:t>
-      </w:r>
-    </w:p>
-    <w:p>
-      <w:r>
-        <w:t>The disadvantages of automation through machine learning is that, there will be additional pre-processing costs as the scraped/crawled data will need to be cleaned and processed.</w:t>
+        <w:t>The advantages of this are that no human input is required, requirements can be easily specified and are sure to be followed as this would be free from human errors. Lastly, it is cheaper since only the machine learning model and system it is running on is required, no additional equipment or recruitment of contributors is required.</w:t>
+      </w:r>
+    </w:p>
+    <w:p>
+      <w:r>
+        <w:t xml:space="preserve">The disadvantages of automation through machine learning </w:t>
+      </w:r>
+      <w:proofErr w:type="gramStart"/>
+      <w:r>
+        <w:t>is</w:t>
+      </w:r>
+      <w:proofErr w:type="gramEnd"/>
+      <w:r>
+        <w:t xml:space="preserve"> that, there will be additional pre-processing costs as the scraped/crawled data will need to be cleaned and processed.</w:t>
       </w:r>
     </w:p>
     <w:p>
@@ -415,7 +1266,23 @@
     </w:p>
     <w:p>
       <w:r>
-        <w:t>Lastly, In house productions comes with complete data ownership as since an image of someone’s face is their biometric information, getting ownership rights is important before using it and inhouse image data collection allows complete ownership of the data by the company and eliminates the risk of future data-related lawsuits as the contributors sign an agreement with the company during recruitment</w:t>
+        <w:t xml:space="preserve">Lastly, </w:t>
+      </w:r>
+      <w:proofErr w:type="gramStart"/>
+      <w:r>
+        <w:t>In</w:t>
+      </w:r>
+      <w:proofErr w:type="gramEnd"/>
+      <w:r>
+        <w:t xml:space="preserve"> house productions comes with complete data ownership </w:t>
+      </w:r>
+      <w:proofErr w:type="spellStart"/>
+      <w:r>
+        <w:t>as</w:t>
+      </w:r>
+      <w:proofErr w:type="spellEnd"/>
+      <w:r>
+        <w:t xml:space="preserve"> since an image of someone’s face is their biometric information, getting ownership rights is important before using it and inhouse image data collection allows complete ownership of the data by the company and eliminates the risk of future data-related lawsuits as the contributors sign an agreement with the company during recruitment</w:t>
       </w:r>
       <w:r>
         <w:t>.</w:t>
@@ -423,12 +1290,28 @@
     </w:p>
     <w:p>
       <w:r>
-        <w:t>The only disadvantages of in-house production of data are that, this can cause a lack of diversity as the inhouse method limits the level of diversity in the dataset since a smaller sample size will be hired in comparison to crowdsourcing.</w:t>
-      </w:r>
-    </w:p>
-    <w:p>
-      <w:r>
-        <w:t>In addition to this, in-house is the most expensive method since the company has to cover all the expenses by itself.</w:t>
+        <w:t xml:space="preserve">The only disadvantages of in-house production of data are </w:t>
+      </w:r>
+      <w:proofErr w:type="gramStart"/>
+      <w:r>
+        <w:t>that,</w:t>
+      </w:r>
+      <w:proofErr w:type="gramEnd"/>
+      <w:r>
+        <w:t xml:space="preserve"> this can cause a lack of diversity as the inhouse method limits the level of diversity in the dataset since a smaller sample size will be hired in comparison to crowdsourcing.</w:t>
+      </w:r>
+    </w:p>
+    <w:p>
+      <w:r>
+        <w:t xml:space="preserve">In addition to this, in-house is the most expensive method since the company </w:t>
+      </w:r>
+      <w:proofErr w:type="gramStart"/>
+      <w:r>
+        <w:t>has to</w:t>
+      </w:r>
+      <w:proofErr w:type="gramEnd"/>
+      <w:r>
+        <w:t xml:space="preserve"> cover all the expenses by itself.</w:t>
       </w:r>
     </w:p>
     <w:p>
@@ -690,11 +1573,100 @@
       </w:rPr>
     </w:lvl>
   </w:abstractNum>
+  <w:abstractNum w:abstractNumId="2" w15:restartNumberingAfterBreak="0">
+    <w:nsid w:val="3FAC69DD"/>
+    <w:multiLevelType w:val="hybridMultilevel"/>
+    <w:tmpl w:val="22D8FE26"/>
+    <w:lvl w:ilvl="0" w:tplc="0809000F">
+      <w:start w:val="1"/>
+      <w:numFmt w:val="decimal"/>
+      <w:lvlText w:val="%1."/>
+      <w:lvlJc w:val="left"/>
+      <w:pPr>
+        <w:ind w:left="720" w:hanging="360"/>
+      </w:pPr>
+    </w:lvl>
+    <w:lvl w:ilvl="1" w:tplc="08090019" w:tentative="1">
+      <w:start w:val="1"/>
+      <w:numFmt w:val="lowerLetter"/>
+      <w:lvlText w:val="%2."/>
+      <w:lvlJc w:val="left"/>
+      <w:pPr>
+        <w:ind w:left="1440" w:hanging="360"/>
+      </w:pPr>
+    </w:lvl>
+    <w:lvl w:ilvl="2" w:tplc="0809001B" w:tentative="1">
+      <w:start w:val="1"/>
+      <w:numFmt w:val="lowerRoman"/>
+      <w:lvlText w:val="%3."/>
+      <w:lvlJc w:val="right"/>
+      <w:pPr>
+        <w:ind w:left="2160" w:hanging="180"/>
+      </w:pPr>
+    </w:lvl>
+    <w:lvl w:ilvl="3" w:tplc="0809000F" w:tentative="1">
+      <w:start w:val="1"/>
+      <w:numFmt w:val="decimal"/>
+      <w:lvlText w:val="%4."/>
+      <w:lvlJc w:val="left"/>
+      <w:pPr>
+        <w:ind w:left="2880" w:hanging="360"/>
+      </w:pPr>
+    </w:lvl>
+    <w:lvl w:ilvl="4" w:tplc="08090019" w:tentative="1">
+      <w:start w:val="1"/>
+      <w:numFmt w:val="lowerLetter"/>
+      <w:lvlText w:val="%5."/>
+      <w:lvlJc w:val="left"/>
+      <w:pPr>
+        <w:ind w:left="3600" w:hanging="360"/>
+      </w:pPr>
+    </w:lvl>
+    <w:lvl w:ilvl="5" w:tplc="0809001B" w:tentative="1">
+      <w:start w:val="1"/>
+      <w:numFmt w:val="lowerRoman"/>
+      <w:lvlText w:val="%6."/>
+      <w:lvlJc w:val="right"/>
+      <w:pPr>
+        <w:ind w:left="4320" w:hanging="180"/>
+      </w:pPr>
+    </w:lvl>
+    <w:lvl w:ilvl="6" w:tplc="0809000F" w:tentative="1">
+      <w:start w:val="1"/>
+      <w:numFmt w:val="decimal"/>
+      <w:lvlText w:val="%7."/>
+      <w:lvlJc w:val="left"/>
+      <w:pPr>
+        <w:ind w:left="5040" w:hanging="360"/>
+      </w:pPr>
+    </w:lvl>
+    <w:lvl w:ilvl="7" w:tplc="08090019" w:tentative="1">
+      <w:start w:val="1"/>
+      <w:numFmt w:val="lowerLetter"/>
+      <w:lvlText w:val="%8."/>
+      <w:lvlJc w:val="left"/>
+      <w:pPr>
+        <w:ind w:left="5760" w:hanging="360"/>
+      </w:pPr>
+    </w:lvl>
+    <w:lvl w:ilvl="8" w:tplc="0809001B" w:tentative="1">
+      <w:start w:val="1"/>
+      <w:numFmt w:val="lowerRoman"/>
+      <w:lvlText w:val="%9."/>
+      <w:lvlJc w:val="right"/>
+      <w:pPr>
+        <w:ind w:left="6480" w:hanging="180"/>
+      </w:pPr>
+    </w:lvl>
+  </w:abstractNum>
   <w:num w:numId="1" w16cid:durableId="615259125">
     <w:abstractNumId w:val="1"/>
   </w:num>
   <w:num w:numId="2" w16cid:durableId="1273518204">
     <w:abstractNumId w:val="0"/>
+  </w:num>
+  <w:num w:numId="3" w16cid:durableId="2121755619">
+    <w:abstractNumId w:val="2"/>
   </w:num>
 </w:numbering>
 </file>
@@ -1101,7 +2073,6 @@
   <w:style w:type="character" w:default="1" w:styleId="DefaultParagraphFont">
     <w:name w:val="Default Paragraph Font"/>
     <w:uiPriority w:val="1"/>
-    <w:semiHidden/>
     <w:unhideWhenUsed/>
   </w:style>
   <w:style w:type="table" w:default="1" w:styleId="TableNormal">
@@ -1135,6 +2106,61 @@
       <w:ind w:left="720"/>
       <w:contextualSpacing/>
     </w:pPr>
+  </w:style>
+  <w:style w:type="paragraph" w:styleId="Caption">
+    <w:name w:val="caption"/>
+    <w:basedOn w:val="Normal"/>
+    <w:next w:val="Normal"/>
+    <w:uiPriority w:val="35"/>
+    <w:unhideWhenUsed/>
+    <w:qFormat/>
+    <w:rsid w:val="00856794"/>
+    <w:pPr>
+      <w:spacing w:after="200" w:line="240" w:lineRule="auto"/>
+    </w:pPr>
+    <w:rPr>
+      <w:i/>
+      <w:iCs/>
+      <w:color w:val="44546A" w:themeColor="text2"/>
+      <w:sz w:val="18"/>
+      <w:szCs w:val="18"/>
+    </w:rPr>
+  </w:style>
+  <w:style w:type="paragraph" w:styleId="NormalWeb">
+    <w:name w:val="Normal (Web)"/>
+    <w:basedOn w:val="Normal"/>
+    <w:uiPriority w:val="99"/>
+    <w:semiHidden/>
+    <w:unhideWhenUsed/>
+    <w:rsid w:val="00856794"/>
+    <w:pPr>
+      <w:spacing w:before="100" w:beforeAutospacing="1" w:after="100" w:afterAutospacing="1" w:line="240" w:lineRule="auto"/>
+    </w:pPr>
+    <w:rPr>
+      <w:rFonts w:ascii="Times New Roman" w:eastAsia="Times New Roman" w:hAnsi="Times New Roman" w:cs="Times New Roman"/>
+      <w:sz w:val="24"/>
+      <w:szCs w:val="24"/>
+      <w:lang w:eastAsia="en-GB"/>
+    </w:rPr>
+  </w:style>
+  <w:style w:type="table" w:styleId="TableGrid">
+    <w:name w:val="Table Grid"/>
+    <w:basedOn w:val="TableNormal"/>
+    <w:uiPriority w:val="39"/>
+    <w:rsid w:val="00224ACB"/>
+    <w:pPr>
+      <w:spacing w:after="0" w:line="240" w:lineRule="auto"/>
+    </w:pPr>
+    <w:tblPr>
+      <w:tblBorders>
+        <w:top w:val="single" w:sz="4" w:space="0" w:color="auto"/>
+        <w:left w:val="single" w:sz="4" w:space="0" w:color="auto"/>
+        <w:bottom w:val="single" w:sz="4" w:space="0" w:color="auto"/>
+        <w:right w:val="single" w:sz="4" w:space="0" w:color="auto"/>
+        <w:insideH w:val="single" w:sz="4" w:space="0" w:color="auto"/>
+        <w:insideV w:val="single" w:sz="4" w:space="0" w:color="auto"/>
+      </w:tblBorders>
+    </w:tblPr>
   </w:style>
 </w:styles>
 </file>

</xml_diff>